<commit_message>
gerador de senhas finalizado
</commit_message>
<xml_diff>
--- a/geradorsenhas.docx
+++ b/geradorsenhas.docx
@@ -2,7 +2,632 @@
 <file path=word/document.xml><?xml version="1.0" encoding="utf-8"?>
 <w:document xmlns:wpc="http://schemas.microsoft.com/office/word/2010/wordprocessingCanvas" xmlns:cx="http://schemas.microsoft.com/office/drawing/2014/chartex" xmlns:cx1="http://schemas.microsoft.com/office/drawing/2015/9/8/chartex" xmlns:cx2="http://schemas.microsoft.com/office/drawing/2015/10/21/chartex" xmlns:cx3="http://schemas.microsoft.com/office/drawing/2016/5/9/chartex" xmlns:cx4="http://schemas.microsoft.com/office/drawing/2016/5/10/chartex" xmlns:cx5="http://schemas.microsoft.com/office/drawing/2016/5/11/chartex" xmlns:cx6="http://schemas.microsoft.com/office/drawing/2016/5/12/chartex" xmlns:cx7="http://schemas.microsoft.com/office/drawing/2016/5/13/chartex" xmlns:cx8="http://schemas.microsoft.com/office/drawing/2016/5/14/chartex" xmlns:mc="http://schemas.openxmlformats.org/markup-compatibility/2006" xmlns:aink="http://schemas.microsoft.com/office/drawing/2016/ink" xmlns:am3d="http://schemas.microsoft.com/office/drawing/2017/model3d" xmlns:o="urn:schemas-microsoft-com:office:office" xmlns:oel="http://schemas.microsoft.com/office/2019/extlst" xmlns:r="http://schemas.openxmlformats.org/officeDocument/2006/relationships" xmlns:m="http://schemas.openxmlformats.org/officeDocument/2006/math" xmlns:v="urn:schemas-microsoft-com:vml" xmlns:wp14="http://schemas.microsoft.com/office/word/2010/wordprocessingDrawing" xmlns:wp="http://schemas.openxmlformats.org/drawingml/2006/wordprocessingDrawing" xmlns:w10="urn:schemas-microsoft-com:office:word" xmlns:w="http://schemas.openxmlformats.org/wordprocessingml/2006/main" xmlns:w14="http://schemas.microsoft.com/office/word/2010/wordml" xmlns:w15="http://schemas.microsoft.com/office/word/2012/wordml" xmlns:w16cex="http://schemas.microsoft.com/office/word/2018/wordml/cex" xmlns:w16cid="http://schemas.microsoft.com/office/word/2016/wordml/cid" xmlns:w16="http://schemas.microsoft.com/office/word/2018/wordml" xmlns:w16du="http://schemas.microsoft.com/office/word/2023/wordml/word16du" xmlns:w16sdtdh="http://schemas.microsoft.com/office/word/2020/wordml/sdtdatahash" xmlns:w16sdtfl="http://schemas.microsoft.com/office/word/2024/wordml/sdtformatlock" xmlns:w16se="http://schemas.microsoft.com/office/word/2015/wordml/symex" xmlns:wpg="http://schemas.microsoft.com/office/word/2010/wordprocessingGroup" xmlns:wpi="http://schemas.microsoft.com/office/word/2010/wordprocessingInk" xmlns:wne="http://schemas.microsoft.com/office/word/2006/wordml" xmlns:wps="http://schemas.microsoft.com/office/word/2010/wordprocessingShape" mc:Ignorable="w14 w15 w16se w16cid w16 w16cex w16sdtdh w16sdtfl w16du wp14">
   <w:body>
-    <w:p/>
+    <w:p>
+      <w:pPr>
+        <w:rPr>
+          <w:b/>
+          <w:bCs/>
+        </w:rPr>
+      </w:pPr>
+      <w:r>
+        <w:rPr>
+          <w:b/>
+          <w:bCs/>
+        </w:rPr>
+        <w:t>Passo 1: Criando um Gerador de Senhas Seguras</w:t>
+      </w:r>
+    </w:p>
+    <w:p>
+      <w:r>
+        <w:t xml:space="preserve">O objetivo aqui é gerar senhas aleatórias que sejam seguras e imprevisíveis. Para isso, usaremos conceitos fundamentais como </w:t>
+      </w:r>
+      <w:r>
+        <w:rPr>
+          <w:b/>
+          <w:bCs/>
+        </w:rPr>
+        <w:t>entropia, aleatoriedade e força de senha</w:t>
+      </w:r>
+      <w:r>
+        <w:t>.</w:t>
+      </w:r>
+    </w:p>
+    <w:p>
+      <w:r>
+        <w:pict w14:anchorId="08717424">
+          <v:rect id="_x0000_i1055" style="width:0;height:1.5pt" o:hralign="center" o:hrstd="t" o:hr="t" fillcolor="#a0a0a0" stroked="f"/>
+        </w:pict>
+      </w:r>
+    </w:p>
+    <w:p>
+      <w:pPr>
+        <w:rPr>
+          <w:b/>
+          <w:bCs/>
+        </w:rPr>
+      </w:pPr>
+      <w:r>
+        <w:rPr>
+          <w:rFonts w:ascii="Segoe UI Emoji" w:hAnsi="Segoe UI Emoji" w:cs="Segoe UI Emoji"/>
+          <w:b/>
+          <w:bCs/>
+        </w:rPr>
+        <w:t>🔍</w:t>
+      </w:r>
+      <w:r>
+        <w:rPr>
+          <w:b/>
+          <w:bCs/>
+        </w:rPr>
+        <w:t xml:space="preserve"> Conceitos Importantes</w:t>
+      </w:r>
+    </w:p>
+    <w:p>
+      <w:pPr>
+        <w:rPr>
+          <w:b/>
+          <w:bCs/>
+        </w:rPr>
+      </w:pPr>
+      <w:r>
+        <w:rPr>
+          <w:b/>
+          <w:bCs/>
+        </w:rPr>
+        <w:t xml:space="preserve">1 - </w:t>
+      </w:r>
+      <w:r>
+        <w:rPr>
+          <w:b/>
+          <w:bCs/>
+        </w:rPr>
+        <w:t>O que faz uma senha ser segura?</w:t>
+      </w:r>
+    </w:p>
+    <w:p>
+      <w:r>
+        <w:t xml:space="preserve">Uma senha segura precisa ser </w:t>
+      </w:r>
+      <w:r>
+        <w:rPr>
+          <w:b/>
+          <w:bCs/>
+        </w:rPr>
+        <w:t>longa, complexa e imprevisível</w:t>
+      </w:r>
+      <w:r>
+        <w:t>. Isso significa:</w:t>
+      </w:r>
+      <w:r>
+        <w:br/>
+      </w:r>
+      <w:r>
+        <w:rPr>
+          <w:rFonts w:ascii="Segoe UI Emoji" w:hAnsi="Segoe UI Emoji" w:cs="Segoe UI Emoji"/>
+        </w:rPr>
+        <w:t>✅</w:t>
+      </w:r>
+      <w:r>
+        <w:t xml:space="preserve"> </w:t>
+      </w:r>
+      <w:r>
+        <w:rPr>
+          <w:b/>
+          <w:bCs/>
+        </w:rPr>
+        <w:t>Comprimento:</w:t>
+      </w:r>
+      <w:r>
+        <w:t xml:space="preserve"> Quanto mais longa, melhor (mínimo recomendado de 12 caracteres).</w:t>
+      </w:r>
+      <w:r>
+        <w:br/>
+      </w:r>
+      <w:r>
+        <w:rPr>
+          <w:rFonts w:ascii="Segoe UI Emoji" w:hAnsi="Segoe UI Emoji" w:cs="Segoe UI Emoji"/>
+        </w:rPr>
+        <w:t>✅</w:t>
+      </w:r>
+      <w:r>
+        <w:t xml:space="preserve"> </w:t>
+      </w:r>
+      <w:r>
+        <w:rPr>
+          <w:b/>
+          <w:bCs/>
+        </w:rPr>
+        <w:t>Variedade de caracteres:</w:t>
+      </w:r>
+      <w:r>
+        <w:t xml:space="preserve"> Letras maiúsculas, minúsculas, números e símbolos.</w:t>
+      </w:r>
+      <w:r>
+        <w:br/>
+      </w:r>
+      <w:r>
+        <w:rPr>
+          <w:rFonts w:ascii="Segoe UI Emoji" w:hAnsi="Segoe UI Emoji" w:cs="Segoe UI Emoji"/>
+        </w:rPr>
+        <w:t>✅</w:t>
+      </w:r>
+      <w:r>
+        <w:t xml:space="preserve"> </w:t>
+      </w:r>
+      <w:r>
+        <w:rPr>
+          <w:b/>
+          <w:bCs/>
+        </w:rPr>
+        <w:t>Ausência de padrões fáceis de prever:</w:t>
+      </w:r>
+      <w:r>
+        <w:t xml:space="preserve"> Nada de "123456" ou "</w:t>
+      </w:r>
+      <w:proofErr w:type="spellStart"/>
+      <w:r>
+        <w:t>password</w:t>
+      </w:r>
+      <w:proofErr w:type="spellEnd"/>
+      <w:r>
+        <w:t>".</w:t>
+      </w:r>
+      <w:r>
+        <w:br/>
+      </w:r>
+      <w:r>
+        <w:rPr>
+          <w:rFonts w:ascii="Segoe UI Emoji" w:hAnsi="Segoe UI Emoji" w:cs="Segoe UI Emoji"/>
+        </w:rPr>
+        <w:t>✅</w:t>
+      </w:r>
+      <w:r>
+        <w:t xml:space="preserve"> </w:t>
+      </w:r>
+      <w:r>
+        <w:rPr>
+          <w:b/>
+          <w:bCs/>
+        </w:rPr>
+        <w:t>Unicidade:</w:t>
+      </w:r>
+      <w:r>
+        <w:t xml:space="preserve"> Não usar senhas repetidas entre sites.</w:t>
+      </w:r>
+    </w:p>
+    <w:p>
+      <w:r>
+        <w:pict w14:anchorId="03814EFE">
+          <v:rect id="_x0000_i1056" style="width:0;height:1.5pt" o:hralign="center" o:hrstd="t" o:hr="t" fillcolor="#a0a0a0" stroked="f"/>
+        </w:pict>
+      </w:r>
+    </w:p>
+    <w:p>
+      <w:pPr>
+        <w:rPr>
+          <w:b/>
+          <w:bCs/>
+        </w:rPr>
+      </w:pPr>
+      <w:r>
+        <w:rPr>
+          <w:b/>
+          <w:bCs/>
+        </w:rPr>
+        <w:t>2️</w:t>
+      </w:r>
+      <w:r>
+        <w:rPr>
+          <w:rFonts w:ascii="Segoe UI Symbol" w:hAnsi="Segoe UI Symbol" w:cs="Segoe UI Symbol"/>
+          <w:b/>
+          <w:bCs/>
+        </w:rPr>
+        <w:t xml:space="preserve"> - </w:t>
+      </w:r>
+      <w:r>
+        <w:rPr>
+          <w:b/>
+          <w:bCs/>
+        </w:rPr>
+        <w:t xml:space="preserve">Aleatoriedade e a Biblioteca </w:t>
+      </w:r>
+      <w:proofErr w:type="spellStart"/>
+      <w:r>
+        <w:rPr>
+          <w:b/>
+          <w:bCs/>
+        </w:rPr>
+        <w:t>random</w:t>
+      </w:r>
+      <w:proofErr w:type="spellEnd"/>
+      <w:r>
+        <w:rPr>
+          <w:b/>
+          <w:bCs/>
+        </w:rPr>
+        <w:t xml:space="preserve"> vs. </w:t>
+      </w:r>
+      <w:proofErr w:type="spellStart"/>
+      <w:r>
+        <w:rPr>
+          <w:b/>
+          <w:bCs/>
+        </w:rPr>
+        <w:t>secrets</w:t>
+      </w:r>
+      <w:proofErr w:type="spellEnd"/>
+    </w:p>
+    <w:p>
+      <w:r>
+        <w:t>Para gerar senhas seguras, precisamos de números realmente imprevisíveis. O Python tem duas formas principais de gerar valores aleatórios:</w:t>
+      </w:r>
+    </w:p>
+    <w:p>
+      <w:r>
+        <w:rPr>
+          <w:rFonts w:ascii="Segoe UI Emoji" w:hAnsi="Segoe UI Emoji" w:cs="Segoe UI Emoji"/>
+        </w:rPr>
+        <w:t>🔸</w:t>
+      </w:r>
+      <w:r>
+        <w:t xml:space="preserve"> </w:t>
+      </w:r>
+      <w:proofErr w:type="spellStart"/>
+      <w:r>
+        <w:rPr>
+          <w:b/>
+          <w:bCs/>
+        </w:rPr>
+        <w:t>random</w:t>
+      </w:r>
+      <w:proofErr w:type="spellEnd"/>
+      <w:r>
+        <w:rPr>
+          <w:b/>
+          <w:bCs/>
+        </w:rPr>
+        <w:t xml:space="preserve"> (não recomendado para segurança):</w:t>
+      </w:r>
+      <w:r>
+        <w:t xml:space="preserve"> Usa um algoritmo pseudoaleatório, que pode ser previsível se alguém descobrir a "semente" (</w:t>
+      </w:r>
+      <w:proofErr w:type="spellStart"/>
+      <w:r>
+        <w:t>seed</w:t>
+      </w:r>
+      <w:proofErr w:type="spellEnd"/>
+      <w:r>
+        <w:t>).</w:t>
+      </w:r>
+      <w:r>
+        <w:br/>
+      </w:r>
+      <w:r>
+        <w:rPr>
+          <w:rFonts w:ascii="Segoe UI Emoji" w:hAnsi="Segoe UI Emoji" w:cs="Segoe UI Emoji"/>
+        </w:rPr>
+        <w:t>🔸</w:t>
+      </w:r>
+      <w:r>
+        <w:t xml:space="preserve"> </w:t>
+      </w:r>
+      <w:proofErr w:type="spellStart"/>
+      <w:r>
+        <w:rPr>
+          <w:b/>
+          <w:bCs/>
+        </w:rPr>
+        <w:t>secrets</w:t>
+      </w:r>
+      <w:proofErr w:type="spellEnd"/>
+      <w:r>
+        <w:rPr>
+          <w:b/>
+          <w:bCs/>
+        </w:rPr>
+        <w:t xml:space="preserve"> (mais seguro):</w:t>
+      </w:r>
+      <w:r>
+        <w:t xml:space="preserve"> Projetado para criptografia e segurança, gera valores realmente imprevisíveis.</w:t>
+      </w:r>
+    </w:p>
+    <w:p>
+      <w:r>
+        <w:rPr>
+          <w:rFonts w:ascii="Segoe UI Emoji" w:hAnsi="Segoe UI Emoji" w:cs="Segoe UI Emoji"/>
+        </w:rPr>
+        <w:t>➡️</w:t>
+      </w:r>
+      <w:r>
+        <w:t xml:space="preserve"> </w:t>
+      </w:r>
+      <w:r>
+        <w:rPr>
+          <w:b/>
+          <w:bCs/>
+        </w:rPr>
+        <w:t>Conclusão:</w:t>
+      </w:r>
+      <w:r>
+        <w:t xml:space="preserve"> Usaremos a biblioteca </w:t>
+      </w:r>
+      <w:proofErr w:type="spellStart"/>
+      <w:r>
+        <w:t>secrets</w:t>
+      </w:r>
+      <w:proofErr w:type="spellEnd"/>
+      <w:r>
+        <w:t xml:space="preserve"> para evitar previsibilidade.</w:t>
+      </w:r>
+    </w:p>
+    <w:p>
+      <w:r>
+        <w:pict w14:anchorId="12C00572">
+          <v:rect id="_x0000_i1057" style="width:0;height:1.5pt" o:hralign="center" o:hrstd="t" o:hr="t" fillcolor="#a0a0a0" stroked="f"/>
+        </w:pict>
+      </w:r>
+    </w:p>
+    <w:p>
+      <w:pPr>
+        <w:rPr>
+          <w:b/>
+          <w:bCs/>
+        </w:rPr>
+      </w:pPr>
+      <w:r>
+        <w:rPr>
+          <w:b/>
+          <w:bCs/>
+        </w:rPr>
+        <w:t xml:space="preserve">3 - </w:t>
+      </w:r>
+      <w:r>
+        <w:rPr>
+          <w:b/>
+          <w:bCs/>
+        </w:rPr>
+        <w:t>Entropia e Segurança das Senhas</w:t>
+      </w:r>
+    </w:p>
+    <w:p>
+      <w:r>
+        <w:t xml:space="preserve">A </w:t>
+      </w:r>
+      <w:r>
+        <w:rPr>
+          <w:b/>
+          <w:bCs/>
+        </w:rPr>
+        <w:t>entropia</w:t>
+      </w:r>
+      <w:r>
+        <w:t xml:space="preserve"> mede o nível de imprevisibilidade de uma senha. Quanto maior a entropia, mais difícil será quebrá-la.</w:t>
+      </w:r>
+    </w:p>
+    <w:p>
+      <w:r>
+        <w:t>A fórmula básica para calcular a entropia de uma senha é:</w:t>
+      </w:r>
+    </w:p>
+    <w:p>
+      <w:r>
+        <w:tab/>
+        <w:t xml:space="preserve">Entropia = </w:t>
+      </w:r>
+      <w:r>
+        <w:t>log2</w:t>
+      </w:r>
+      <w:r>
+        <w:t>(tamanho da senha)</w:t>
+      </w:r>
+    </w:p>
+    <w:p>
+      <w:r>
+        <w:t>- Uma senha de 8 caracteres apenas com letras minúsculas (26 opções) tem:</w:t>
+      </w:r>
+    </w:p>
+    <w:p>
+      <w:r>
+        <w:tab/>
+        <w:t>Log2(26^8) = 37.6 bits de entropia</w:t>
+      </w:r>
+    </w:p>
+    <w:p>
+      <w:r>
+        <w:lastRenderedPageBreak/>
+        <w:t>- Já uma senha com 12 caracteres com maiúsculas, minúsculas, números e símbolos (94 opções) tem:</w:t>
+      </w:r>
+    </w:p>
+    <w:p>
+      <w:r>
+        <w:tab/>
+      </w:r>
+      <w:r>
+        <w:t>Log2(94^12) = 78.8 bits de entropia</w:t>
+      </w:r>
+    </w:p>
+    <w:p>
+      <w:r>
+        <w:rPr>
+          <w:rFonts w:ascii="Segoe UI Emoji" w:hAnsi="Segoe UI Emoji" w:cs="Segoe UI Emoji"/>
+        </w:rPr>
+        <w:t>🔹</w:t>
+      </w:r>
+      <w:r>
+        <w:t xml:space="preserve"> </w:t>
+      </w:r>
+      <w:r>
+        <w:rPr>
+          <w:b/>
+          <w:bCs/>
+        </w:rPr>
+        <w:t>Quanto maior a entropia, mais difícil de ser descoberta por ataques de força bruta.</w:t>
+      </w:r>
+    </w:p>
+    <w:p>
+      <w:r>
+        <w:pict w14:anchorId="6B9DAF78">
+          <v:rect id="_x0000_i1058" style="width:0;height:1.5pt" o:hralign="center" o:hrstd="t" o:hr="t" fillcolor="#a0a0a0" stroked="f"/>
+        </w:pict>
+      </w:r>
+    </w:p>
+    <w:p>
+      <w:pPr>
+        <w:rPr>
+          <w:b/>
+          <w:bCs/>
+        </w:rPr>
+      </w:pPr>
+      <w:r>
+        <w:rPr>
+          <w:b/>
+          <w:bCs/>
+        </w:rPr>
+        <w:t>4️</w:t>
+      </w:r>
+      <w:r>
+        <w:rPr>
+          <w:rFonts w:ascii="Segoe UI Symbol" w:hAnsi="Segoe UI Symbol" w:cs="Segoe UI Symbol"/>
+          <w:b/>
+          <w:bCs/>
+        </w:rPr>
+        <w:t xml:space="preserve"> - </w:t>
+      </w:r>
+      <w:r>
+        <w:rPr>
+          <w:b/>
+          <w:bCs/>
+        </w:rPr>
+        <w:t xml:space="preserve">Ataques </w:t>
+      </w:r>
+      <w:proofErr w:type="gramStart"/>
+      <w:r>
+        <w:rPr>
+          <w:b/>
+          <w:bCs/>
+        </w:rPr>
+        <w:t>Contra Senhas</w:t>
+      </w:r>
+      <w:proofErr w:type="gramEnd"/>
+    </w:p>
+    <w:p>
+      <w:r>
+        <w:t>Entender como senhas são quebradas nos ajuda a criar defesas melhores:</w:t>
+      </w:r>
+    </w:p>
+    <w:p>
+      <w:r>
+        <w:rPr>
+          <w:rFonts w:ascii="Segoe UI Emoji" w:hAnsi="Segoe UI Emoji" w:cs="Segoe UI Emoji"/>
+        </w:rPr>
+        <w:t>🔹</w:t>
+      </w:r>
+      <w:r>
+        <w:t xml:space="preserve"> </w:t>
+      </w:r>
+      <w:r>
+        <w:rPr>
+          <w:b/>
+          <w:bCs/>
+        </w:rPr>
+        <w:t>Ataque de Força Bruta:</w:t>
+      </w:r>
+      <w:r>
+        <w:t xml:space="preserve"> Testa todas as combinações possíveis. Quanto maior a senha, mais difícil.</w:t>
+      </w:r>
+      <w:r>
+        <w:br/>
+      </w:r>
+      <w:r>
+        <w:rPr>
+          <w:rFonts w:ascii="Segoe UI Emoji" w:hAnsi="Segoe UI Emoji" w:cs="Segoe UI Emoji"/>
+        </w:rPr>
+        <w:t>🔹</w:t>
+      </w:r>
+      <w:r>
+        <w:t xml:space="preserve"> </w:t>
+      </w:r>
+      <w:proofErr w:type="spellStart"/>
+      <w:r>
+        <w:rPr>
+          <w:b/>
+          <w:bCs/>
+        </w:rPr>
+        <w:t>Ataque</w:t>
+      </w:r>
+      <w:proofErr w:type="spellEnd"/>
+      <w:r>
+        <w:rPr>
+          <w:b/>
+          <w:bCs/>
+        </w:rPr>
+        <w:t xml:space="preserve"> de Dicionário:</w:t>
+      </w:r>
+      <w:r>
+        <w:t xml:space="preserve"> Usa listas de senhas vazadas para tentar encontrar combinações comuns.</w:t>
+      </w:r>
+      <w:r>
+        <w:br/>
+      </w:r>
+      <w:r>
+        <w:rPr>
+          <w:rFonts w:ascii="Segoe UI Emoji" w:hAnsi="Segoe UI Emoji" w:cs="Segoe UI Emoji"/>
+        </w:rPr>
+        <w:t>🔹</w:t>
+      </w:r>
+      <w:r>
+        <w:t xml:space="preserve"> </w:t>
+      </w:r>
+      <w:r>
+        <w:rPr>
+          <w:b/>
+          <w:bCs/>
+        </w:rPr>
+        <w:t>Ataque de Engenharia Social:</w:t>
+      </w:r>
+      <w:r>
+        <w:t xml:space="preserve"> Pessoas usam informações previsíveis (data de nascimento, </w:t>
+      </w:r>
+      <w:proofErr w:type="gramStart"/>
+      <w:r>
+        <w:t>nomes, etc.</w:t>
+      </w:r>
+      <w:proofErr w:type="gramEnd"/>
+      <w:r>
+        <w:t>).</w:t>
+      </w:r>
+    </w:p>
+    <w:p>
+      <w:r>
+        <w:rPr>
+          <w:rFonts w:ascii="Segoe UI Emoji" w:hAnsi="Segoe UI Emoji" w:cs="Segoe UI Emoji"/>
+        </w:rPr>
+        <w:t>➡️</w:t>
+      </w:r>
+      <w:r>
+        <w:t xml:space="preserve"> </w:t>
+      </w:r>
+      <w:r>
+        <w:rPr>
+          <w:b/>
+          <w:bCs/>
+        </w:rPr>
+        <w:t>Conclusão:</w:t>
+      </w:r>
+      <w:r>
+        <w:t xml:space="preserve"> Senhas devem ser </w:t>
+      </w:r>
+      <w:r>
+        <w:rPr>
+          <w:b/>
+          <w:bCs/>
+        </w:rPr>
+        <w:t>longas, aleatórias e únicas</w:t>
+      </w:r>
+      <w:r>
+        <w:t xml:space="preserve"> para evitar esses ataques.</w:t>
+      </w:r>
+    </w:p>
     <w:sectPr>
       <w:pgSz w:w="11906" w:h="16838"/>
       <w:pgMar w:top="1417" w:right="1701" w:bottom="1417" w:left="1701" w:header="708" w:footer="708" w:gutter="0"/>
@@ -11,6 +636,163 @@
     </w:sectPr>
   </w:body>
 </w:document>
+</file>
+
+<file path=word/numbering.xml><?xml version="1.0" encoding="utf-8"?>
+<w:numbering xmlns:wpc="http://schemas.microsoft.com/office/word/2010/wordprocessingCanvas" xmlns:cx="http://schemas.microsoft.com/office/drawing/2014/chartex" xmlns:cx1="http://schemas.microsoft.com/office/drawing/2015/9/8/chartex" xmlns:cx2="http://schemas.microsoft.com/office/drawing/2015/10/21/chartex" xmlns:cx3="http://schemas.microsoft.com/office/drawing/2016/5/9/chartex" xmlns:cx4="http://schemas.microsoft.com/office/drawing/2016/5/10/chartex" xmlns:cx5="http://schemas.microsoft.com/office/drawing/2016/5/11/chartex" xmlns:cx6="http://schemas.microsoft.com/office/drawing/2016/5/12/chartex" xmlns:cx7="http://schemas.microsoft.com/office/drawing/2016/5/13/chartex" xmlns:cx8="http://schemas.microsoft.com/office/drawing/2016/5/14/chartex" xmlns:mc="http://schemas.openxmlformats.org/markup-compatibility/2006" xmlns:aink="http://schemas.microsoft.com/office/drawing/2016/ink" xmlns:am3d="http://schemas.microsoft.com/office/drawing/2017/model3d" xmlns:o="urn:schemas-microsoft-com:office:office" xmlns:oel="http://schemas.microsoft.com/office/2019/extlst" xmlns:r="http://schemas.openxmlformats.org/officeDocument/2006/relationships" xmlns:m="http://schemas.openxmlformats.org/officeDocument/2006/math" xmlns:v="urn:schemas-microsoft-com:vml" xmlns:wp14="http://schemas.microsoft.com/office/word/2010/wordprocessingDrawing" xmlns:wp="http://schemas.openxmlformats.org/drawingml/2006/wordprocessingDrawing" xmlns:w10="urn:schemas-microsoft-com:office:word" xmlns:w="http://schemas.openxmlformats.org/wordprocessingml/2006/main" xmlns:w14="http://schemas.microsoft.com/office/word/2010/wordml" xmlns:w15="http://schemas.microsoft.com/office/word/2012/wordml" xmlns:w16cex="http://schemas.microsoft.com/office/word/2018/wordml/cex" xmlns:w16cid="http://schemas.microsoft.com/office/word/2016/wordml/cid" xmlns:w16="http://schemas.microsoft.com/office/word/2018/wordml" xmlns:w16du="http://schemas.microsoft.com/office/word/2023/wordml/word16du" xmlns:w16sdtdh="http://schemas.microsoft.com/office/word/2020/wordml/sdtdatahash" xmlns:w16sdtfl="http://schemas.microsoft.com/office/word/2024/wordml/sdtformatlock" xmlns:w16se="http://schemas.microsoft.com/office/word/2015/wordml/symex" xmlns:wpg="http://schemas.microsoft.com/office/word/2010/wordprocessingGroup" xmlns:wpi="http://schemas.microsoft.com/office/word/2010/wordprocessingInk" xmlns:wne="http://schemas.microsoft.com/office/word/2006/wordml" xmlns:wps="http://schemas.microsoft.com/office/word/2010/wordprocessingShape" mc:Ignorable="w14 w15 w16se w16cid w16 w16cex w16sdtdh w16sdtfl w16du wp14">
+  <w:abstractNum w:abstractNumId="0" w15:restartNumberingAfterBreak="0">
+    <w:nsid w:val="43920001"/>
+    <w:multiLevelType w:val="multilevel"/>
+    <w:tmpl w:val="C6403FD6"/>
+    <w:lvl w:ilvl="0">
+      <w:start w:val="1"/>
+      <w:numFmt w:val="bullet"/>
+      <w:lvlText w:val=""/>
+      <w:lvlJc w:val="left"/>
+      <w:pPr>
+        <w:tabs>
+          <w:tab w:val="num" w:pos="720"/>
+        </w:tabs>
+        <w:ind w:left="720" w:hanging="360"/>
+      </w:pPr>
+      <w:rPr>
+        <w:rFonts w:ascii="Symbol" w:hAnsi="Symbol" w:hint="default"/>
+        <w:sz w:val="20"/>
+      </w:rPr>
+    </w:lvl>
+    <w:lvl w:ilvl="1" w:tentative="1">
+      <w:start w:val="1"/>
+      <w:numFmt w:val="bullet"/>
+      <w:lvlText w:val="o"/>
+      <w:lvlJc w:val="left"/>
+      <w:pPr>
+        <w:tabs>
+          <w:tab w:val="num" w:pos="1440"/>
+        </w:tabs>
+        <w:ind w:left="1440" w:hanging="360"/>
+      </w:pPr>
+      <w:rPr>
+        <w:rFonts w:ascii="Courier New" w:hAnsi="Courier New" w:hint="default"/>
+        <w:sz w:val="20"/>
+      </w:rPr>
+    </w:lvl>
+    <w:lvl w:ilvl="2" w:tentative="1">
+      <w:start w:val="1"/>
+      <w:numFmt w:val="bullet"/>
+      <w:lvlText w:val=""/>
+      <w:lvlJc w:val="left"/>
+      <w:pPr>
+        <w:tabs>
+          <w:tab w:val="num" w:pos="2160"/>
+        </w:tabs>
+        <w:ind w:left="2160" w:hanging="360"/>
+      </w:pPr>
+      <w:rPr>
+        <w:rFonts w:ascii="Wingdings" w:hAnsi="Wingdings" w:hint="default"/>
+        <w:sz w:val="20"/>
+      </w:rPr>
+    </w:lvl>
+    <w:lvl w:ilvl="3" w:tentative="1">
+      <w:start w:val="1"/>
+      <w:numFmt w:val="bullet"/>
+      <w:lvlText w:val=""/>
+      <w:lvlJc w:val="left"/>
+      <w:pPr>
+        <w:tabs>
+          <w:tab w:val="num" w:pos="2880"/>
+        </w:tabs>
+        <w:ind w:left="2880" w:hanging="360"/>
+      </w:pPr>
+      <w:rPr>
+        <w:rFonts w:ascii="Wingdings" w:hAnsi="Wingdings" w:hint="default"/>
+        <w:sz w:val="20"/>
+      </w:rPr>
+    </w:lvl>
+    <w:lvl w:ilvl="4" w:tentative="1">
+      <w:start w:val="1"/>
+      <w:numFmt w:val="bullet"/>
+      <w:lvlText w:val=""/>
+      <w:lvlJc w:val="left"/>
+      <w:pPr>
+        <w:tabs>
+          <w:tab w:val="num" w:pos="3600"/>
+        </w:tabs>
+        <w:ind w:left="3600" w:hanging="360"/>
+      </w:pPr>
+      <w:rPr>
+        <w:rFonts w:ascii="Wingdings" w:hAnsi="Wingdings" w:hint="default"/>
+        <w:sz w:val="20"/>
+      </w:rPr>
+    </w:lvl>
+    <w:lvl w:ilvl="5" w:tentative="1">
+      <w:start w:val="1"/>
+      <w:numFmt w:val="bullet"/>
+      <w:lvlText w:val=""/>
+      <w:lvlJc w:val="left"/>
+      <w:pPr>
+        <w:tabs>
+          <w:tab w:val="num" w:pos="4320"/>
+        </w:tabs>
+        <w:ind w:left="4320" w:hanging="360"/>
+      </w:pPr>
+      <w:rPr>
+        <w:rFonts w:ascii="Wingdings" w:hAnsi="Wingdings" w:hint="default"/>
+        <w:sz w:val="20"/>
+      </w:rPr>
+    </w:lvl>
+    <w:lvl w:ilvl="6" w:tentative="1">
+      <w:start w:val="1"/>
+      <w:numFmt w:val="bullet"/>
+      <w:lvlText w:val=""/>
+      <w:lvlJc w:val="left"/>
+      <w:pPr>
+        <w:tabs>
+          <w:tab w:val="num" w:pos="5040"/>
+        </w:tabs>
+        <w:ind w:left="5040" w:hanging="360"/>
+      </w:pPr>
+      <w:rPr>
+        <w:rFonts w:ascii="Wingdings" w:hAnsi="Wingdings" w:hint="default"/>
+        <w:sz w:val="20"/>
+      </w:rPr>
+    </w:lvl>
+    <w:lvl w:ilvl="7" w:tentative="1">
+      <w:start w:val="1"/>
+      <w:numFmt w:val="bullet"/>
+      <w:lvlText w:val=""/>
+      <w:lvlJc w:val="left"/>
+      <w:pPr>
+        <w:tabs>
+          <w:tab w:val="num" w:pos="5760"/>
+        </w:tabs>
+        <w:ind w:left="5760" w:hanging="360"/>
+      </w:pPr>
+      <w:rPr>
+        <w:rFonts w:ascii="Wingdings" w:hAnsi="Wingdings" w:hint="default"/>
+        <w:sz w:val="20"/>
+      </w:rPr>
+    </w:lvl>
+    <w:lvl w:ilvl="8" w:tentative="1">
+      <w:start w:val="1"/>
+      <w:numFmt w:val="bullet"/>
+      <w:lvlText w:val=""/>
+      <w:lvlJc w:val="left"/>
+      <w:pPr>
+        <w:tabs>
+          <w:tab w:val="num" w:pos="6480"/>
+        </w:tabs>
+        <w:ind w:left="6480" w:hanging="360"/>
+      </w:pPr>
+      <w:rPr>
+        <w:rFonts w:ascii="Wingdings" w:hAnsi="Wingdings" w:hint="default"/>
+        <w:sz w:val="20"/>
+      </w:rPr>
+    </w:lvl>
+  </w:abstractNum>
+  <w:num w:numId="1" w16cid:durableId="708803344">
+    <w:abstractNumId w:val="0"/>
+  </w:num>
+</w:numbering>
 </file>
 
 <file path=word/styles.xml><?xml version="1.0" encoding="utf-8"?>
@@ -616,7 +1398,6 @@
   <w:style w:type="character" w:default="1" w:styleId="Fontepargpadro">
     <w:name w:val="Default Paragraph Font"/>
     <w:uiPriority w:val="1"/>
-    <w:semiHidden/>
     <w:unhideWhenUsed/>
   </w:style>
   <w:style w:type="table" w:default="1" w:styleId="Tabelanormal">
@@ -928,6 +1709,16 @@
       <w:smallCaps/>
       <w:color w:val="0F4761" w:themeColor="accent1" w:themeShade="BF"/>
       <w:spacing w:val="5"/>
+    </w:rPr>
+  </w:style>
+  <w:style w:type="character" w:styleId="TextodoEspaoReservado">
+    <w:name w:val="Placeholder Text"/>
+    <w:basedOn w:val="Fontepargpadro"/>
+    <w:uiPriority w:val="99"/>
+    <w:semiHidden/>
+    <w:rsid w:val="00A15A85"/>
+    <w:rPr>
+      <w:color w:val="666666"/>
     </w:rPr>
   </w:style>
 </w:styles>

</xml_diff>